<commit_message>
added all protocols templates
</commit_message>
<xml_diff>
--- a/templates/docx/Protokol_konfrontacji_TEMPLATE_placeholders.docx
+++ b/templates/docx/Protokol_konfrontacji_TEMPLATE_placeholders.docx
@@ -230,24 +230,43 @@
       </w:pPr>
       <w:r>
         <w:rPr>
+          <w:rFonts w:ascii="AppleSystemUIFont" w:hAnsi="AppleSystemUIFont" w:cs="AppleSystemUIFont"/>
           <w:sz w:val="22"/>
           <w:szCs w:val="22"/>
         </w:rPr>
-        <w:t>......................................................................................</w:t>
-      </w:r>
-      <w:r>
-        <w:rPr>
+        <w:t>${OSOBA_IMIE_NAZWISKO}</w:t>
+      </w:r>
+      <w:r>
+        <w:rPr>
+          <w:rFonts w:ascii="AppleSystemUIFont" w:hAnsi="AppleSystemUIFont" w:cs="AppleSystemUIFont"/>
           <w:sz w:val="22"/>
           <w:szCs w:val="22"/>
         </w:rPr>
-        <w:t>.</w:t>
-      </w:r>
-      <w:r>
-        <w:rPr>
+        <w:tab/>
+      </w:r>
+      <w:r>
+        <w:rPr>
+          <w:rFonts w:ascii="AppleSystemUIFont" w:hAnsi="AppleSystemUIFont" w:cs="AppleSystemUIFont"/>
           <w:sz w:val="22"/>
           <w:szCs w:val="22"/>
         </w:rPr>
-        <w:t>....</w:t>
+        <w:tab/>
+      </w:r>
+      <w:r>
+        <w:rPr>
+          <w:rFonts w:ascii="AppleSystemUIFont" w:hAnsi="AppleSystemUIFont" w:cs="AppleSystemUIFont"/>
+          <w:sz w:val="22"/>
+          <w:szCs w:val="22"/>
+        </w:rPr>
+        <w:tab/>
+      </w:r>
+      <w:r>
+        <w:rPr>
+          <w:rFonts w:ascii="AppleSystemUIFont" w:hAnsi="AppleSystemUIFont" w:cs="AppleSystemUIFont"/>
+          <w:sz w:val="22"/>
+          <w:szCs w:val="22"/>
+        </w:rPr>
+        <w:tab/>
       </w:r>
       <w:r>
         <w:rPr>
@@ -697,27 +716,6 @@
         </w:rPr>
         <w:t xml:space="preserve">Osoby uczestniczące w czynności: </w:t>
       </w:r>
-    </w:p>
-    <w:p>
-      <w:pPr>
-        <w:numPr>
-          <w:ilvl w:val="0"/>
-          <w:numId w:val="1"/>
-        </w:numPr>
-        <w:tabs>
-          <w:tab w:val="clear" w:pos="0"/>
-        </w:tabs>
-        <w:suppressAutoHyphens w:val="0"/>
-        <w:autoSpaceDE w:val="0"/>
-        <w:autoSpaceDN w:val="0"/>
-        <w:adjustRightInd w:val="0"/>
-        <w:ind w:left="0" w:firstLine="0"/>
-        <w:rPr>
-          <w:sz w:val="26"/>
-          <w:szCs w:val="26"/>
-          <w:lang w:eastAsia="pl-PL"/>
-        </w:rPr>
-      </w:pPr>
       <w:r>
         <w:rPr>
           <w:sz w:val="26"/>
@@ -977,7 +975,15 @@
               <w:rPr>
                 <w:sz w:val="22"/>
               </w:rPr>
-              <w:t>podejrzany(a)* ...........................................................................................................................</w:t>
+              <w:t xml:space="preserve">podejrzany(a)* </w:t>
+            </w:r>
+            <w:r>
+              <w:rPr>
+                <w:rFonts w:ascii="AppleSystemUIFont" w:hAnsi="AppleSystemUIFont" w:cs="AppleSystemUIFont"/>
+                <w:sz w:val="22"/>
+                <w:szCs w:val="22"/>
+              </w:rPr>
+              <w:t>${OSOBA_IMIE_NAZWISKO}</w:t>
             </w:r>
           </w:p>
           <w:p>
@@ -1588,7 +1594,15 @@
         <w:rPr>
           <w:sz w:val="22"/>
         </w:rPr>
-        <w:t>1. ................................................................................................................................................................</w:t>
+        <w:t xml:space="preserve">1. </w:t>
+      </w:r>
+      <w:r>
+        <w:rPr>
+          <w:rFonts w:ascii="AppleSystemUIFont" w:hAnsi="AppleSystemUIFont" w:cs="AppleSystemUIFont"/>
+          <w:sz w:val="22"/>
+          <w:szCs w:val="22"/>
+        </w:rPr>
+        <w:t>${OSOBA_IMIE_NAZWISKO}</w:t>
       </w:r>
     </w:p>
     <w:p>
@@ -2041,19 +2055,15 @@
         <w:rPr>
           <w:sz w:val="22"/>
         </w:rPr>
-        <w:t>podejrzany(a)* .......................................................................................................</w:t>
-      </w:r>
-      <w:r>
-        <w:rPr>
-          <w:sz w:val="22"/>
-        </w:rPr>
-        <w:t>..</w:t>
-      </w:r>
-      <w:r>
-        <w:rPr>
-          <w:sz w:val="22"/>
-        </w:rPr>
-        <w:t>...................</w:t>
+        <w:t xml:space="preserve">podejrzany(a)* </w:t>
+      </w:r>
+      <w:r>
+        <w:rPr>
+          <w:rFonts w:ascii="AppleSystemUIFont" w:hAnsi="AppleSystemUIFont" w:cs="AppleSystemUIFont"/>
+          <w:sz w:val="22"/>
+          <w:szCs w:val="22"/>
+        </w:rPr>
+        <w:t>${OSOBA_IMIE_NAZWISKO}</w:t>
       </w:r>
     </w:p>
     <w:p>
@@ -3003,27 +3013,97 @@
       </w:pPr>
     </w:p>
     <w:p>
+      <w:r>
+        <w:rPr>
+          <w:sz w:val="22"/>
+        </w:rPr>
+        <w:t>policjanta prowadzącego czynność</w:t>
+      </w:r>
+      <w:r>
+        <w:rPr>
+          <w:sz w:val="22"/>
+        </w:rPr>
+        <w:t xml:space="preserve">: </w:t>
+      </w:r>
+    </w:p>
+    <w:p/>
+    <w:p>
+      <w:pPr>
+        <w:autoSpaceDE w:val="0"/>
+        <w:autoSpaceDN w:val="0"/>
+        <w:adjustRightInd w:val="0"/>
+        <w:rPr>
+          <w:sz w:val="22"/>
+          <w:szCs w:val="22"/>
+        </w:rPr>
+      </w:pPr>
+      <w:r>
+        <w:rPr>
+          <w:sz w:val="22"/>
+          <w:szCs w:val="22"/>
+        </w:rPr>
+        <w:t xml:space="preserve">Oświadczenie </w:t>
+      </w:r>
+      <w:proofErr w:type="gramStart"/>
+      <w:r>
+        <w:rPr>
+          <w:sz w:val="22"/>
+          <w:szCs w:val="22"/>
+        </w:rPr>
+        <w:t>funkcjonariusza:  $</w:t>
+      </w:r>
+      <w:proofErr w:type="gramEnd"/>
+      <w:r>
+        <w:rPr>
+          <w:sz w:val="22"/>
+          <w:szCs w:val="22"/>
+        </w:rPr>
+        <w:t>{UWAGI_OSOB}</w:t>
+      </w:r>
+    </w:p>
+    <w:p>
+      <w:pPr>
+        <w:numPr>
+          <w:ilvl w:val="0"/>
+          <w:numId w:val="1"/>
+        </w:numPr>
+        <w:tabs>
+          <w:tab w:val="clear" w:pos="0"/>
+        </w:tabs>
+        <w:suppressAutoHyphens w:val="0"/>
+        <w:autoSpaceDE w:val="0"/>
+        <w:autoSpaceDN w:val="0"/>
+        <w:adjustRightInd w:val="0"/>
+        <w:ind w:left="0" w:firstLine="0"/>
+        <w:rPr>
+          <w:rFonts w:ascii="AppleSystemUIFont" w:hAnsi="AppleSystemUIFont" w:cs="AppleSystemUIFont"/>
+          <w:sz w:val="22"/>
+          <w:szCs w:val="22"/>
+        </w:rPr>
+      </w:pPr>
+      <w:r>
+        <w:rPr>
+          <w:sz w:val="22"/>
+          <w:szCs w:val="22"/>
+        </w:rPr>
+        <w:t xml:space="preserve">Oświadczenie osób uczestniczących w czynnościach: </w:t>
+      </w:r>
+      <w:r>
+        <w:rPr>
+          <w:rFonts w:ascii="AppleSystemUIFont" w:hAnsi="AppleSystemUIFont" w:cs="AppleSystemUIFont"/>
+          <w:sz w:val="22"/>
+          <w:szCs w:val="22"/>
+        </w:rPr>
+        <w:t>${OSWIADCZENIE_OSOBY}</w:t>
+      </w:r>
+    </w:p>
+    <w:p>
       <w:pPr>
         <w:rPr>
           <w:sz w:val="22"/>
           <w:szCs w:val="20"/>
         </w:rPr>
       </w:pPr>
-      <w:r>
-        <w:rPr>
-          <w:sz w:val="22"/>
-        </w:rPr>
-        <w:t>policjanta prowadzącego czynność</w:t>
-      </w:r>
-      <w:r>
-        <w:rPr>
-          <w:sz w:val="22"/>
-        </w:rPr>
-        <w:t xml:space="preserve">: </w:t>
-      </w:r>
-      <w:r>
-        <w:t>${TRESC}</w:t>
-      </w:r>
     </w:p>
     <w:p>
       <w:pPr>
@@ -3604,24 +3684,6 @@
         <w:rPr>
           <w:sz w:val="22"/>
           <w:szCs w:val="20"/>
-        </w:rPr>
-      </w:pPr>
-    </w:p>
-    <w:p>
-      <w:pPr>
-        <w:jc w:val="both"/>
-        <w:rPr>
-          <w:sz w:val="16"/>
-          <w:szCs w:val="16"/>
-        </w:rPr>
-      </w:pPr>
-    </w:p>
-    <w:p>
-      <w:pPr>
-        <w:jc w:val="both"/>
-        <w:rPr>
-          <w:sz w:val="16"/>
-          <w:szCs w:val="16"/>
         </w:rPr>
       </w:pPr>
     </w:p>

</xml_diff>